<commit_message>
added case question and answer doc and pdf
</commit_message>
<xml_diff>
--- a/Java Developer Case Study.docx
+++ b/Java Developer Case Study.docx
@@ -220,7 +220,7 @@
     </w:p>
     <w:p>
       <w:pPr>
-        <w:ind w:left="2160"/>
+        <w:ind w:left="1418" w:right="713" w:firstLine="742"/>
         <w:rPr>
           <w:rFonts w:ascii="Century Gothic" w:hAnsi="Century Gothic"/>
           <w:b/>
@@ -234,14 +234,13 @@
           <w:rFonts w:ascii="Century Gothic" w:hAnsi="Century Gothic"/>
           <w:b/>
           <w:bCs/>
-          <w:noProof/>
           <w:sz w:val="28"/>
           <w:szCs w:val="28"/>
         </w:rPr>
         <w:drawing>
-          <wp:inline distT="0" distB="0" distL="0" distR="0" wp14:anchorId="0149CA91" wp14:editId="2A041DAC">
-            <wp:extent cx="5943600" cy="3137535"/>
-            <wp:effectExtent l="0" t="0" r="0" b="5715"/>
+          <wp:inline distT="0" distB="0" distL="0" distR="0" wp14:anchorId="72B3BAEA" wp14:editId="68EF0F63">
+            <wp:extent cx="5404884" cy="3380105"/>
+            <wp:effectExtent l="0" t="0" r="5715" b="0"/>
             <wp:docPr id="1" name="Picture 1"/>
             <wp:cNvGraphicFramePr>
               <a:graphicFrameLocks xmlns:a="http://schemas.openxmlformats.org/drawingml/2006/main" noChangeAspect="1"/>
@@ -262,7 +261,7 @@
                   <pic:spPr>
                     <a:xfrm>
                       <a:off x="0" y="0"/>
-                      <a:ext cx="5943600" cy="3137535"/>
+                      <a:ext cx="5428704" cy="3395001"/>
                     </a:xfrm>
                     <a:prstGeom prst="rect">
                       <a:avLst/>
@@ -313,6 +312,7 @@
           <w:sz w:val="28"/>
           <w:szCs w:val="28"/>
         </w:rPr>
+        <w:lastRenderedPageBreak/>
         <w:t xml:space="preserve">                    </w:t>
       </w:r>
       <w:r>
@@ -345,7 +345,6 @@
           <w:sz w:val="24"/>
           <w:szCs w:val="24"/>
         </w:rPr>
-        <w:lastRenderedPageBreak/>
         <w:t>As shown in the above diagram: It is made up Aws Cognito (for effective and federated authentication and user management. Then others (product, inventory, payment, search and cart services) are shown and they handle the respective functions of the e-commerce according to their names</w:t>
       </w:r>
       <w:r>
@@ -5384,16 +5383,9 @@
 <file path=customXml/itemProps1.xml><?xml version="1.0" encoding="utf-8"?>
 <ds:datastoreItem xmlns:ds="http://schemas.openxmlformats.org/officeDocument/2006/customXml" ds:itemID="{7B02E69D-AE7D-4046-92A0-237C637A2032}">
   <ds:schemaRefs>
-    <ds:schemaRef ds:uri="http://purl.org/dc/elements/1.1/"/>
+    <ds:schemaRef ds:uri="http://schemas.microsoft.com/office/2006/metadata/properties"/>
     <ds:schemaRef ds:uri="http://schemas.microsoft.com/office/infopath/2007/PartnerControls"/>
-    <ds:schemaRef ds:uri="http://schemas.microsoft.com/office/2006/documentManagement/types"/>
     <ds:schemaRef ds:uri="7a867577-91bf-4561-8fa9-5fe889b3e3e6"/>
-    <ds:schemaRef ds:uri="http://www.w3.org/XML/1998/namespace"/>
-    <ds:schemaRef ds:uri="http://purl.org/dc/dcmitype/"/>
-    <ds:schemaRef ds:uri="http://schemas.microsoft.com/office/2006/metadata/properties"/>
-    <ds:schemaRef ds:uri="http://schemas.openxmlformats.org/package/2006/metadata/core-properties"/>
-    <ds:schemaRef ds:uri="f1dc6817-0591-4233-b34e-b065bd68825d"/>
-    <ds:schemaRef ds:uri="http://purl.org/dc/terms/"/>
   </ds:schemaRefs>
 </ds:datastoreItem>
 </file>

</xml_diff>